<commit_message>
Add options to override checkbox symbols
</commit_message>
<xml_diff>
--- a/docassemble/ALToolbox/data/templates/output-checkbox.docx
+++ b/docassemble/ALToolbox/data/templates/output-checkbox.docx
@@ -30,6 +30,36 @@
           <w:rFonts w:ascii="Arial" w:hAnsi="Arial"/>
         </w:rPr>
         <w:t>Is there fresh air? {{output_checkbox(fresh_air) }}</w:t>
+      </w:r>
+    </w:p>
+    <w:p>
+      <w:pPr>
+        <w:pStyle w:val="TextBody"/>
+        <w:bidi w:val="0"/>
+        <w:spacing w:before="0" w:after="140"/>
+        <w:rPr/>
+      </w:pPr>
+      <w:r>
+        <w:rPr>
+          <w:rStyle w:val="SourceText"/>
+          <w:rFonts w:ascii="Arial" w:hAnsi="Arial"/>
+        </w:rPr>
+        <w:t>Or you can override the default checkbox string:</w:t>
+      </w:r>
+    </w:p>
+    <w:p>
+      <w:pPr>
+        <w:pStyle w:val="TextBody"/>
+        <w:bidi w:val="0"/>
+        <w:spacing w:before="0" w:after="140"/>
+        <w:rPr/>
+      </w:pPr>
+      <w:r>
+        <w:rPr>
+          <w:rStyle w:val="SourceText"/>
+          <w:rFonts w:ascii="Arial" w:hAnsi="Arial"/>
+        </w:rPr>
+        <w:t>Is there fresh air? {{output_checkbox(fresh_air, checked_value=”(x)”, unchecked_value=”( )”) }}</w:t>
       </w:r>
     </w:p>
     <w:sectPr>

</xml_diff>